<commit_message>
insertar, eliminar y recorrer DOM
</commit_message>
<xml_diff>
--- a/Curso de JavaScript.docx
+++ b/Curso de JavaScript.docx
@@ -3590,12 +3590,91 @@
       <w:pPr>
         <w:rPr>
           <w:rFonts w:ascii="Times New Roman" w:hAnsi="Times New Roman" w:cs="Times New Roman"/>
-          <w:b/>
-          <w:bCs/>
-          <w:sz w:val="28"/>
-          <w:szCs w:val="28"/>
-        </w:rPr>
-      </w:pPr>
+          <w:sz w:val="28"/>
+          <w:szCs w:val="28"/>
+        </w:rPr>
+      </w:pPr>
+      <w:r>
+        <w:rPr>
+          <w:rFonts w:ascii="Times New Roman" w:hAnsi="Times New Roman" w:cs="Times New Roman"/>
+          <w:sz w:val="28"/>
+          <w:szCs w:val="28"/>
+        </w:rPr>
+        <w:t>la forma correcta de hacerlo es:</w:t>
+      </w:r>
+    </w:p>
+    <w:p>
+      <w:pPr>
+        <w:rPr>
+          <w:rFonts w:ascii="Times New Roman" w:hAnsi="Times New Roman" w:cs="Times New Roman"/>
+          <w:sz w:val="28"/>
+          <w:szCs w:val="28"/>
+        </w:rPr>
+      </w:pPr>
+      <w:r>
+        <w:rPr>
+          <w:rFonts w:ascii="Times New Roman" w:hAnsi="Times New Roman" w:cs="Times New Roman"/>
+          <w:sz w:val="28"/>
+          <w:szCs w:val="28"/>
+        </w:rPr>
+        <w:tab/>
+      </w:r>
+      <w:proofErr w:type="spellStart"/>
+      <w:r>
+        <w:rPr>
+          <w:rFonts w:ascii="Times New Roman" w:hAnsi="Times New Roman" w:cs="Times New Roman"/>
+          <w:sz w:val="28"/>
+          <w:szCs w:val="28"/>
+        </w:rPr>
+        <w:t>Element.addEventListener</w:t>
+      </w:r>
+      <w:proofErr w:type="spellEnd"/>
+      <w:r>
+        <w:rPr>
+          <w:rFonts w:ascii="Times New Roman" w:hAnsi="Times New Roman" w:cs="Times New Roman"/>
+          <w:sz w:val="28"/>
+          <w:szCs w:val="28"/>
+        </w:rPr>
+        <w:t>(‘</w:t>
+      </w:r>
+      <w:proofErr w:type="spellStart"/>
+      <w:r>
+        <w:rPr>
+          <w:rFonts w:ascii="Times New Roman" w:hAnsi="Times New Roman" w:cs="Times New Roman"/>
+          <w:sz w:val="28"/>
+          <w:szCs w:val="28"/>
+        </w:rPr>
+        <w:t>event</w:t>
+      </w:r>
+      <w:proofErr w:type="spellEnd"/>
+      <w:proofErr w:type="gramStart"/>
+      <w:r>
+        <w:rPr>
+          <w:rFonts w:ascii="Times New Roman" w:hAnsi="Times New Roman" w:cs="Times New Roman"/>
+          <w:sz w:val="28"/>
+          <w:szCs w:val="28"/>
+        </w:rPr>
+        <w:t>’,</w:t>
+      </w:r>
+      <w:proofErr w:type="spellStart"/>
+      <w:r>
+        <w:rPr>
+          <w:rFonts w:ascii="Times New Roman" w:hAnsi="Times New Roman" w:cs="Times New Roman"/>
+          <w:sz w:val="28"/>
+          <w:szCs w:val="28"/>
+        </w:rPr>
+        <w:t>callback</w:t>
+      </w:r>
+      <w:proofErr w:type="spellEnd"/>
+      <w:proofErr w:type="gramEnd"/>
+      <w:r>
+        <w:rPr>
+          <w:rFonts w:ascii="Times New Roman" w:hAnsi="Times New Roman" w:cs="Times New Roman"/>
+          <w:sz w:val="28"/>
+          <w:szCs w:val="28"/>
+        </w:rPr>
+        <w:t>)</w:t>
+      </w:r>
     </w:p>
     <w:p>
       <w:pPr>

</xml_diff>